<commit_message>
Modification de la description de la partie des fonctionnalités primaires
</commit_message>
<xml_diff>
--- a/Documents/CMS.docx
+++ b/Documents/CMS.docx
@@ -1,33 +1,43 @@
 
 <file path=word/document.xml><?xml version="1.0" encoding="utf-8"?>
-<w:document xmlns:wpc="http://schemas.microsoft.com/office/word/2010/wordprocessingCanvas" xmlns:cx="http://schemas.microsoft.com/office/drawing/2014/chartex" xmlns:cx1="http://schemas.microsoft.com/office/drawing/2015/9/8/chartex" xmlns:cx2="http://schemas.microsoft.com/office/drawing/2015/10/21/chartex" xmlns:cx3="http://schemas.microsoft.com/office/drawing/2016/5/9/chartex" xmlns:cx4="http://schemas.microsoft.com/office/drawing/2016/5/10/chartex" xmlns:cx5="http://schemas.microsoft.com/office/drawing/2016/5/11/chartex" xmlns:cx6="http://schemas.microsoft.com/office/drawing/2016/5/12/chartex" xmlns:cx7="http://schemas.microsoft.com/office/drawing/2016/5/13/chartex" xmlns:cx8="http://schemas.microsoft.com/office/drawing/2016/5/14/chartex" xmlns:mc="http://schemas.openxmlformats.org/markup-compatibility/2006" xmlns:aink="http://schemas.microsoft.com/office/drawing/2016/ink" xmlns:am3d="http://schemas.microsoft.com/office/drawing/2017/model3d" xmlns:o="urn:schemas-microsoft-com:office:office" xmlns:r="http://schemas.openxmlformats.org/officeDocument/2006/relationships" xmlns:m="http://schemas.openxmlformats.org/officeDocument/2006/math" xmlns:v="urn:schemas-microsoft-com:vml" xmlns:wp14="http://schemas.microsoft.com/office/word/2010/wordprocessingDrawing" xmlns:wp="http://schemas.openxmlformats.org/drawingml/2006/wordprocessingDrawing" xmlns:w10="urn:schemas-microsoft-com:office:word" xmlns:w="http://schemas.openxmlformats.org/wordprocessingml/2006/main" xmlns:w14="http://schemas.microsoft.com/office/word/2010/wordml" xmlns:w15="http://schemas.microsoft.com/office/word/2012/wordml" xmlns:w16cid="http://schemas.microsoft.com/office/word/2016/wordml/cid" xmlns:w16se="http://schemas.microsoft.com/office/word/2015/wordml/symex" xmlns:wpg="http://schemas.microsoft.com/office/word/2010/wordprocessingGroup" xmlns:wpi="http://schemas.microsoft.com/office/word/2010/wordprocessingInk" xmlns:wne="http://schemas.microsoft.com/office/word/2006/wordml" xmlns:wps="http://schemas.microsoft.com/office/word/2010/wordprocessingShape" mc:Ignorable="w14 w15 w16se w16cid wp14">
+<w:document xmlns:o="urn:schemas-microsoft-com:office:office" xmlns:r="http://schemas.openxmlformats.org/officeDocument/2006/relationships" xmlns:v="urn:schemas-microsoft-com:vml" xmlns:w="http://schemas.openxmlformats.org/wordprocessingml/2006/main" xmlns:w10="urn:schemas-microsoft-com:office:word" xmlns:wp="http://schemas.openxmlformats.org/drawingml/2006/wordprocessingDrawing" xmlns:wps="http://schemas.microsoft.com/office/word/2010/wordprocessingShape" xmlns:wpg="http://schemas.microsoft.com/office/word/2010/wordprocessingGroup" xmlns:mc="http://schemas.openxmlformats.org/markup-compatibility/2006" xmlns:wp14="http://schemas.microsoft.com/office/word/2010/wordprocessingDrawing" xmlns:w14="http://schemas.microsoft.com/office/word/2010/wordml" mc:Ignorable="w14 wp14">
   <w:body>
     <w:p>
       <w:pPr>
+        <w:pStyle w:val="Normal"/>
         <w:jc w:val="center"/>
         <w:rPr>
           <w:b/>
-          <w:sz w:val="32"/>
-        </w:rPr>
-      </w:pPr>
-      <w:r>
-        <w:rPr>
           <w:b/>
           <w:sz w:val="32"/>
         </w:rPr>
+      </w:pPr>
+      <w:r>
+        <w:rPr>
+          <w:b/>
+          <w:sz w:val="32"/>
+        </w:rPr>
         <w:t>CMS</w:t>
       </w:r>
     </w:p>
     <w:p>
       <w:pPr>
+        <w:pStyle w:val="Normal"/>
         <w:jc w:val="center"/>
         <w:rPr>
           <w:b/>
-        </w:rPr>
-      </w:pPr>
-    </w:p>
-    <w:p>
-      <w:pPr>
+          <w:b/>
+        </w:rPr>
+      </w:pPr>
+      <w:r>
+        <w:rPr>
+          <w:b/>
+        </w:rPr>
+      </w:r>
+    </w:p>
+    <w:p>
+      <w:pPr>
+        <w:pStyle w:val="Normal"/>
         <w:rPr>
           <w:sz w:val="32"/>
         </w:rPr>
@@ -40,40 +50,57 @@
       </w:r>
     </w:p>
     <w:p>
-      <w:r>
-        <w:t xml:space="preserve">Bien que déjà existant sur </w:t>
-      </w:r>
-      <w:r>
-        <w:t>diverses plateformes</w:t>
-      </w:r>
-      <w:r>
-        <w:t xml:space="preserve"> et</w:t>
-      </w:r>
-      <w:r>
-        <w:t xml:space="preserve"> étant proposé par de nombreuses entreprises, le streaming est l’un des conséquences du développement des technologies.</w:t>
-      </w:r>
-    </w:p>
-    <w:p>
-      <w:r>
+      <w:pPr>
+        <w:pStyle w:val="Normal"/>
+        <w:rPr/>
+      </w:pPr>
+      <w:r>
+        <w:rPr/>
+        <w:t>Bien que déjà existant sur diverses plateformes et étant proposé par de nombreuses entreprises, le streaming est l’un des conséquences du développement des technologies.</w:t>
+      </w:r>
+    </w:p>
+    <w:p>
+      <w:pPr>
+        <w:pStyle w:val="Normal"/>
+        <w:rPr/>
+      </w:pPr>
+      <w:r>
+        <w:rPr/>
         <w:t>Ici, nous proposons donc notre propre solution de streaming vidéo.</w:t>
       </w:r>
     </w:p>
     <w:p>
-      <w:r>
+      <w:pPr>
+        <w:pStyle w:val="Normal"/>
+        <w:rPr/>
+      </w:pPr>
+      <w:r>
+        <w:rPr/>
         <w:t>Cette dernière s’appuiera uniquement sur un navigateur en tant qu’application web contrairement a d’autres services comme TWITCH proposant une application mobile et un logiciel.</w:t>
       </w:r>
     </w:p>
     <w:p>
-      <w:r>
-        <w:t>Ce service de streaming permettra de diffuser une vidéo en directe depuis différents supports (mobile, tablette, laptop)</w:t>
-      </w:r>
-      <w:r>
-        <w:t>. Il existera d’autres outils et fonctionnalités sur lesquels l’utilisateur pourra s’appuyer pour gérer ses vidéos.</w:t>
-      </w:r>
-    </w:p>
-    <w:p/>
-    <w:p>
-      <w:pPr>
+      <w:pPr>
+        <w:pStyle w:val="Normal"/>
+        <w:rPr/>
+      </w:pPr>
+      <w:r>
+        <w:rPr/>
+        <w:t>Ce service de streaming permettra de diffuser une vidéo en directe depuis différents supports (mobile, tablette, laptop). Il existera d’autres outils et fonctionnalités sur lesquels l’utilisateur pourra s’appuyer pour gérer ses vidéos.</w:t>
+      </w:r>
+    </w:p>
+    <w:p>
+      <w:pPr>
+        <w:pStyle w:val="Normal"/>
+        <w:rPr/>
+      </w:pPr>
+      <w:r>
+        <w:rPr/>
+      </w:r>
+    </w:p>
+    <w:p>
+      <w:pPr>
+        <w:pStyle w:val="Normal"/>
         <w:rPr>
           <w:sz w:val="32"/>
         </w:rPr>
@@ -86,17 +113,32 @@
       </w:r>
     </w:p>
     <w:p>
-      <w:r>
+      <w:pPr>
+        <w:pStyle w:val="Normal"/>
+        <w:rPr/>
+      </w:pPr>
+      <w:r>
+        <w:rPr/>
         <w:t>Cette application se destine à tout type de personne. Que ce soit en fonction de leurs centres d’intérêts de leurs « envies », chaque personne trouvera son bonheur sur l’application.</w:t>
       </w:r>
     </w:p>
     <w:p>
-      <w:r>
+      <w:pPr>
+        <w:pStyle w:val="Normal"/>
+        <w:rPr/>
+      </w:pPr>
+      <w:r>
+        <w:rPr/>
         <w:t>En théorie, il y aura de nombreux utilisateurs de connecter sur le site. Cependant nous distinguerons 2 types d’acteurs.</w:t>
       </w:r>
     </w:p>
     <w:p>
-      <w:r>
+      <w:pPr>
+        <w:pStyle w:val="Normal"/>
+        <w:rPr/>
+      </w:pPr>
+      <w:r>
+        <w:rPr/>
         <w:tab/>
       </w:r>
       <w:r>
@@ -107,34 +149,61 @@
       </w:r>
     </w:p>
     <w:p>
-      <w:r>
+      <w:pPr>
+        <w:pStyle w:val="Normal"/>
+        <w:rPr/>
+      </w:pPr>
+      <w:r>
+        <w:rPr/>
         <w:t>Comme son nom l’indique, le streamer sera la personne qui diffusera son contenue.</w:t>
       </w:r>
     </w:p>
     <w:p>
-      <w:r>
+      <w:pPr>
+        <w:pStyle w:val="Normal"/>
+        <w:rPr/>
+      </w:pPr>
+      <w:r>
+        <w:rPr/>
         <w:t>Pour être un « streamer », il faut nécessairement se créer un compte sur le site afin de pouvoir se connecter et avoir accès aux fonctionnalités de streaming proposées par l’application.</w:t>
       </w:r>
     </w:p>
     <w:p>
-      <w:r>
+      <w:pPr>
+        <w:pStyle w:val="Normal"/>
+        <w:rPr/>
+      </w:pPr>
+      <w:r>
+        <w:rPr/>
         <w:t>En plus de pouvoir diffuser son contenue en directe, le streamer pourra partager sa position GPS, diffuser de façon anonyme ou encore de créer un flux d’urgence. Ces fonctionnalités et d’autres sont détaillés ici (lien sa mère).</w:t>
       </w:r>
     </w:p>
     <w:p>
-      <w:r>
-        <w:t xml:space="preserve">Il est également possible pour un streamer de regarder les vidéos </w:t>
-      </w:r>
-      <w:r>
-        <w:t>des autres streamers</w:t>
-      </w:r>
-      <w:r>
-        <w:t xml:space="preserve"> sur le site.</w:t>
-      </w:r>
-    </w:p>
-    <w:p/>
-    <w:p>
-      <w:r>
+      <w:pPr>
+        <w:pStyle w:val="Normal"/>
+        <w:rPr/>
+      </w:pPr>
+      <w:r>
+        <w:rPr/>
+        <w:t>Il est également possible pour un streamer de regarder les vidéos des autres streamers sur le site.</w:t>
+      </w:r>
+    </w:p>
+    <w:p>
+      <w:pPr>
+        <w:pStyle w:val="Normal"/>
+        <w:rPr/>
+      </w:pPr>
+      <w:r>
+        <w:rPr/>
+      </w:r>
+    </w:p>
+    <w:p>
+      <w:pPr>
+        <w:pStyle w:val="Normal"/>
+        <w:rPr/>
+      </w:pPr>
+      <w:r>
+        <w:rPr/>
         <w:tab/>
       </w:r>
       <w:r>
@@ -145,13 +214,27 @@
       </w:r>
     </w:p>
     <w:p>
-      <w:r>
+      <w:pPr>
+        <w:pStyle w:val="Normal"/>
+        <w:rPr/>
+      </w:pPr>
+      <w:r>
+        <w:rPr/>
         <w:t>Un viewer est une personne pouvant regarder un stream. Un viewer n’a pas pour obligation d’être connecter pour avoir accès à la fonctionnalité de base qui est de regarder un stream. Cependant, s’il veut réagir en commentant la vidéo (ou mettre un « Like »), il sera contraint de se créer un compte. Cela lui permettra par la même occasion de devenir streamer.</w:t>
       </w:r>
     </w:p>
-    <w:p/>
-    <w:p>
-      <w:pPr>
+    <w:p>
+      <w:pPr>
+        <w:pStyle w:val="Normal"/>
+        <w:rPr/>
+      </w:pPr>
+      <w:r>
+        <w:rPr/>
+      </w:r>
+    </w:p>
+    <w:p>
+      <w:pPr>
+        <w:pStyle w:val="Normal"/>
         <w:rPr>
           <w:sz w:val="32"/>
         </w:rPr>
@@ -164,33 +247,62 @@
       </w:r>
     </w:p>
     <w:p>
-      <w:r>
-        <w:lastRenderedPageBreak/>
+      <w:pPr>
+        <w:pStyle w:val="Normal"/>
+        <w:rPr/>
+      </w:pPr>
+      <w:r>
+        <w:rPr/>
         <w:t>Il existe de nombreuses fonctionnalités possibles pour un application de streaming vidéo. Certaines plus intéressantes ou plus utiles pour les utilisateurs que d’autres. Pour ce projet, nous avons décider de couper la liste des fonctionnalités en 3 parties.</w:t>
       </w:r>
     </w:p>
     <w:p>
-      <w:r>
+      <w:pPr>
+        <w:pStyle w:val="Normal"/>
+        <w:rPr/>
+      </w:pPr>
+      <w:r>
+        <w:rPr/>
         <w:t>Les fonctionnalités « principales » qui sont les fonctionnalités qui doivent être fonctionnelles à l’issue du projet. Sans ces fonctionnalités, l’application WEB n’a plus lieu d’être.</w:t>
       </w:r>
     </w:p>
     <w:p>
-      <w:r>
+      <w:pPr>
+        <w:pStyle w:val="Normal"/>
+        <w:rPr/>
+      </w:pPr>
+      <w:r>
+        <w:rPr/>
         <w:t>Les fonctionnalités « secondaires » représentent les fonctionnalités qui seront très probablement intégrer au site existant afin de permettre à l’utilisateur d’étendre son panel d’outils.</w:t>
       </w:r>
     </w:p>
     <w:p>
-      <w:r>
+      <w:pPr>
+        <w:pStyle w:val="Normal"/>
+        <w:rPr/>
+      </w:pPr>
+      <w:r>
+        <w:rPr/>
         <w:t>Les fonctionnalités « futures » sont des idées de fonctionnalités intéressantes, qui pourront être ajouter au fur et à mesure via des mises à jour pour permettre aux utilisateurs d’avoir encore plus de fonctionnalités.</w:t>
       </w:r>
     </w:p>
     <w:p>
-      <w:r>
+      <w:pPr>
+        <w:pStyle w:val="Normal"/>
+        <w:rPr/>
+      </w:pPr>
+      <w:r>
+        <w:rPr/>
         <w:t>Malgré que ces fonctionnalités soient découper dans cet ordre, il est possible que des changements surviennent et que, par exemple, une des fonctionnalités futures vient s’implanter dans les fonctionnalités secondaires.</w:t>
       </w:r>
     </w:p>
     <w:p>
-      <w:r>
+      <w:pPr>
+        <w:pStyle w:val="Normal"/>
+        <w:rPr/>
+      </w:pPr>
+      <w:r>
+        <w:rPr/>
         <w:tab/>
       </w:r>
       <w:r>
@@ -201,7 +313,12 @@
       </w:r>
     </w:p>
     <w:p>
-      <w:r>
+      <w:pPr>
+        <w:pStyle w:val="Normal"/>
+        <w:rPr/>
+      </w:pPr>
+      <w:r>
+        <w:rPr/>
         <w:t xml:space="preserve">La fonctionnalité première de cette application est bien évidement la </w:t>
       </w:r>
       <w:r>
@@ -211,11 +328,29 @@
         <w:t>diffusion en directe</w:t>
       </w:r>
       <w:r>
-        <w:t xml:space="preserve"> du flux vidéo.</w:t>
-      </w:r>
-    </w:p>
-    <w:p>
-      <w:r>
+        <w:rPr/>
+        <w:t xml:space="preserve"> du flux vidéo. Via un script côté client (js), on récupère la caméra de la personne qui veut diffuser. Cette caméra est ensuite, directement envoyée au serveur, puis envoyé au client sur l’url du diffuseur (</w:t>
+      </w:r>
+      <w:hyperlink r:id="rId2">
+        <w:r>
+          <w:rPr>
+            <w:rStyle w:val="LienInternetvisit"/>
+          </w:rPr>
+          <w:t>http://www.lesite.fr/pseudo</w:t>
+        </w:r>
+      </w:hyperlink>
+      <w:r>
+        <w:rPr/>
+        <w:t>).</w:t>
+      </w:r>
+    </w:p>
+    <w:p>
+      <w:pPr>
+        <w:pStyle w:val="Normal"/>
+        <w:rPr/>
+      </w:pPr>
+      <w:r>
+        <w:rPr/>
         <w:t xml:space="preserve">Un système de </w:t>
       </w:r>
       <w:r>
@@ -225,10 +360,19 @@
         <w:t xml:space="preserve">diffusion d’urgence </w:t>
       </w:r>
       <w:r>
-        <w:t>sera également possible. Cette fonctionnalité permettra au streamer de diffuser une vidéo importante à toutes les personnes connectées sur le site et sera disponible à tous. Il sera possible, à la discrétion du streamer, de faire en sorte que la diffusion ne concerne uniquement les personnes dans un certains rayons géographique ou dans le monde entier.</w:t>
-      </w:r>
-    </w:p>
-    <w:p>
+        <w:rPr/>
+        <w:t xml:space="preserve">sera également possible. Cette fonctionnalité permettra au streamer de diffuser une vidéo importante à toutes les personnes connectées sur le site et sera disponible à tous. Il sera possible, à la discrétion du streamer, de faire en sorte que la diffusion ne concerne uniquement les personnes dans un certains rayons géographique ou dans le monde entier. </w:t>
+      </w:r>
+      <w:r>
+        <w:rPr/>
+        <w:t>Un bouton sera mise a disposition avant le démarrage de la diffusion. Le stream sera alors répertorié de la sortie.</w:t>
+      </w:r>
+    </w:p>
+    <w:p>
+      <w:pPr>
+        <w:pStyle w:val="Normal"/>
+        <w:rPr/>
+      </w:pPr>
       <w:r>
         <w:rPr>
           <w:b/>
@@ -236,11 +380,21 @@
         <w:t>L’enregistrement sans diffusion</w:t>
       </w:r>
       <w:r>
-        <w:t xml:space="preserve"> fera également parties des fonctionnalités de bases</w:t>
-      </w:r>
-    </w:p>
-    <w:p>
-      <w:r>
+        <w:rPr/>
+        <w:t xml:space="preserve"> fera également parties des fonctionnalités de bases. </w:t>
+      </w:r>
+      <w:r>
+        <w:rPr/>
+        <w:t>Le streamer pourra, à sa discrétion, enregistrer la vidéo sans pour autant la difuser en directe. Pour cela, c’est le même mécanisme que pour la diffusion basique sauf qu’il ne sera pas possible à un autre acteur de voir le directe (ou même l’enregistrement) et cela toujours à la discrétion du streamer.</w:t>
+      </w:r>
+    </w:p>
+    <w:p>
+      <w:pPr>
+        <w:pStyle w:val="Normal"/>
+        <w:rPr/>
+      </w:pPr>
+      <w:r>
+        <w:rPr/>
         <w:tab/>
       </w:r>
       <w:r>
@@ -250,9 +404,23 @@
         <w:t>-Secondaire</w:t>
       </w:r>
     </w:p>
-    <w:p/>
-    <w:p>
-      <w:r>
+    <w:p>
+      <w:pPr>
+        <w:pStyle w:val="Normal"/>
+        <w:rPr/>
+      </w:pPr>
+      <w:r>
+        <w:rPr/>
+        <w:t>Un système de montage vidéo sommaire sera également mis à la disposition du streamer pour modifier le contenu de ses vidéos. Pour retravailler sa vidéo, le streamer aura à sa disposition POPCORN EDITOR puis la remettre en ligne. Cette extension regroupe la plupart des fonctionnalités de bases de n’importe quels logiciels de montages et tout ça directement depuis un navigateur.</w:t>
+      </w:r>
+    </w:p>
+    <w:p>
+      <w:pPr>
+        <w:pStyle w:val="Normal"/>
+        <w:rPr/>
+      </w:pPr>
+      <w:r>
+        <w:rPr/>
         <w:tab/>
       </w:r>
       <w:r>
@@ -262,9 +430,54 @@
         <w:t>-Future</w:t>
       </w:r>
     </w:p>
-    <w:p/>
-    <w:p>
-      <w:pPr>
+    <w:p>
+      <w:pPr>
+        <w:pStyle w:val="Normal"/>
+        <w:rPr/>
+      </w:pPr>
+      <w:r>
+        <w:rPr/>
+      </w:r>
+    </w:p>
+    <w:p>
+      <w:pPr>
+        <w:pStyle w:val="Normal"/>
+        <w:rPr/>
+      </w:pPr>
+      <w:r>
+        <w:rPr/>
+      </w:r>
+    </w:p>
+    <w:p>
+      <w:pPr>
+        <w:pStyle w:val="Normal"/>
+        <w:rPr/>
+      </w:pPr>
+      <w:r>
+        <w:rPr/>
+      </w:r>
+    </w:p>
+    <w:p>
+      <w:pPr>
+        <w:pStyle w:val="Normal"/>
+        <w:rPr/>
+      </w:pPr>
+      <w:r>
+        <w:rPr/>
+      </w:r>
+    </w:p>
+    <w:p>
+      <w:pPr>
+        <w:pStyle w:val="Normal"/>
+        <w:rPr/>
+      </w:pPr>
+      <w:r>
+        <w:rPr/>
+      </w:r>
+    </w:p>
+    <w:p>
+      <w:pPr>
+        <w:pStyle w:val="Normal"/>
         <w:rPr>
           <w:sz w:val="32"/>
         </w:rPr>
@@ -276,55 +489,68 @@
         <w:t>OUTILS UTILISES</w:t>
       </w:r>
     </w:p>
-    <w:p/>
-    <w:p>
-      <w:r>
+    <w:p>
+      <w:pPr>
+        <w:pStyle w:val="Normal"/>
+        <w:rPr/>
+      </w:pPr>
+      <w:r>
+        <w:rPr/>
+      </w:r>
+    </w:p>
+    <w:p>
+      <w:pPr>
+        <w:pStyle w:val="Normal"/>
+        <w:rPr/>
+      </w:pPr>
+      <w:r>
+        <w:rPr/>
         <w:tab/>
       </w:r>
       <w:r>
         <w:rPr>
           <w:sz w:val="32"/>
         </w:rPr>
-        <w:t>-</w:t>
-      </w:r>
-      <w:proofErr w:type="spellStart"/>
-      <w:r>
-        <w:rPr>
-          <w:sz w:val="32"/>
-        </w:rPr>
-        <w:t>PopCorn</w:t>
-      </w:r>
-      <w:proofErr w:type="spellEnd"/>
-      <w:r>
-        <w:rPr>
-          <w:sz w:val="32"/>
-        </w:rPr>
-        <w:t xml:space="preserve"> JS</w:t>
-      </w:r>
-    </w:p>
-    <w:p/>
-    <w:p>
-      <w:r>
+        <w:t>-PopCorn JS</w:t>
+      </w:r>
+    </w:p>
+    <w:p>
+      <w:pPr>
+        <w:pStyle w:val="Normal"/>
+        <w:rPr/>
+      </w:pPr>
+      <w:r>
+        <w:rPr/>
+      </w:r>
+    </w:p>
+    <w:p>
+      <w:pPr>
+        <w:pStyle w:val="Normal"/>
+        <w:rPr/>
+      </w:pPr>
+      <w:r>
+        <w:rPr/>
         <w:tab/>
       </w:r>
       <w:r>
         <w:rPr>
           <w:sz w:val="32"/>
         </w:rPr>
-        <w:t>-</w:t>
-      </w:r>
-      <w:proofErr w:type="spellStart"/>
-      <w:r>
-        <w:rPr>
-          <w:sz w:val="32"/>
-        </w:rPr>
-        <w:t>Flumotion</w:t>
-      </w:r>
-      <w:proofErr w:type="spellEnd"/>
-    </w:p>
-    <w:p/>
-    <w:p>
-      <w:pPr>
+        <w:t>-Flumotion</w:t>
+      </w:r>
+    </w:p>
+    <w:p>
+      <w:pPr>
+        <w:pStyle w:val="Normal"/>
+        <w:rPr/>
+      </w:pPr>
+      <w:r>
+        <w:rPr/>
+      </w:r>
+    </w:p>
+    <w:p>
+      <w:pPr>
+        <w:pStyle w:val="Normal"/>
         <w:rPr>
           <w:sz w:val="32"/>
         </w:rPr>
@@ -336,34 +562,80 @@
         <w:t>SITES EXISTANTS</w:t>
       </w:r>
     </w:p>
-    <w:p/>
-    <w:p>
-      <w:pPr>
-        <w:rPr>
-          <w:sz w:val="32"/>
-        </w:rPr>
-      </w:pPr>
-      <w:r>
-        <w:rPr>
-          <w:sz w:val="32"/>
-        </w:rPr>
-        <w:lastRenderedPageBreak/>
+    <w:p>
+      <w:pPr>
+        <w:pStyle w:val="Normal"/>
+        <w:rPr/>
+      </w:pPr>
+      <w:r>
+        <w:rPr/>
+      </w:r>
+    </w:p>
+    <w:p>
+      <w:pPr>
+        <w:pStyle w:val="Normal"/>
+        <w:rPr>
+          <w:sz w:val="32"/>
+        </w:rPr>
+      </w:pPr>
+      <w:r>
+        <w:rPr>
+          <w:sz w:val="32"/>
+        </w:rPr>
         <w:t>SOURCES</w:t>
       </w:r>
     </w:p>
-    <w:p/>
-    <w:p/>
-    <w:p/>
-    <w:p>
-      <w:r>
-        <w:t>https://arche.univ-lorraine.fr/course/view.php?id=2934</w:t>
-      </w:r>
+    <w:p>
+      <w:pPr>
+        <w:pStyle w:val="Normal"/>
+        <w:rPr/>
+      </w:pPr>
+      <w:r>
+        <w:rPr/>
+      </w:r>
+    </w:p>
+    <w:p>
+      <w:pPr>
+        <w:pStyle w:val="Normal"/>
+        <w:rPr/>
+      </w:pPr>
+      <w:r>
+        <w:rPr/>
+      </w:r>
+    </w:p>
+    <w:p>
+      <w:pPr>
+        <w:pStyle w:val="Normal"/>
+        <w:rPr/>
+      </w:pPr>
+      <w:r>
+        <w:rPr/>
+      </w:r>
+    </w:p>
+    <w:p>
+      <w:pPr>
+        <w:pStyle w:val="Normal"/>
+        <w:rPr/>
+      </w:pPr>
       <w:bookmarkStart w:id="0" w:name="_GoBack"/>
       <w:bookmarkEnd w:id="0"/>
-    </w:p>
-    <w:p/>
-    <w:p>
-      <w:pPr>
+      <w:r>
+        <w:rPr/>
+        <w:t>https://arche.univ-lorraine.fr/course/view.php?id=2934</w:t>
+      </w:r>
+    </w:p>
+    <w:p>
+      <w:pPr>
+        <w:pStyle w:val="Normal"/>
+        <w:rPr/>
+      </w:pPr>
+      <w:r>
+        <w:rPr/>
+      </w:r>
+    </w:p>
+    <w:p>
+      <w:pPr>
+        <w:pStyle w:val="Normal"/>
         <w:rPr>
           <w:sz w:val="36"/>
         </w:rPr>
@@ -376,96 +648,108 @@
       </w:r>
     </w:p>
     <w:p>
-      <w:proofErr w:type="gramStart"/>
-      <w:r>
-        <w:t>cas</w:t>
-      </w:r>
-      <w:proofErr w:type="gramEnd"/>
-      <w:r>
-        <w:t xml:space="preserve"> d'utilisation</w:t>
-      </w:r>
-    </w:p>
-    <w:p>
-      <w:proofErr w:type="gramStart"/>
-      <w:r>
-        <w:t>maquette</w:t>
-      </w:r>
-      <w:proofErr w:type="gramEnd"/>
-      <w:r>
-        <w:t xml:space="preserve"> du projet</w:t>
-      </w:r>
-    </w:p>
-    <w:p>
-      <w:proofErr w:type="gramStart"/>
-      <w:r>
-        <w:t>chartes</w:t>
-      </w:r>
-      <w:proofErr w:type="gramEnd"/>
-      <w:r>
-        <w:t xml:space="preserve"> graphiques</w:t>
-      </w:r>
-    </w:p>
-    <w:p>
-      <w:r>
+      <w:pPr>
+        <w:pStyle w:val="Normal"/>
+        <w:rPr/>
+      </w:pPr>
+      <w:r>
+        <w:rPr/>
+        <w:t>cas d'utilisation</w:t>
+      </w:r>
+    </w:p>
+    <w:p>
+      <w:pPr>
+        <w:pStyle w:val="Normal"/>
+        <w:rPr/>
+      </w:pPr>
+      <w:r>
+        <w:rPr/>
+        <w:t>maquette du projet</w:t>
+      </w:r>
+    </w:p>
+    <w:p>
+      <w:pPr>
+        <w:pStyle w:val="Normal"/>
+        <w:rPr/>
+      </w:pPr>
+      <w:r>
+        <w:rPr/>
+        <w:t>chartes graphiques</w:t>
+      </w:r>
+    </w:p>
+    <w:p>
+      <w:pPr>
+        <w:pStyle w:val="Normal"/>
+        <w:rPr/>
+      </w:pPr>
+      <w:r>
+        <w:rPr/>
         <w:t>Contrat entre le "client" et le "fournisseur"</w:t>
       </w:r>
     </w:p>
     <w:p>
-      <w:r>
+      <w:pPr>
+        <w:pStyle w:val="Normal"/>
+        <w:rPr/>
+      </w:pPr>
+      <w:r>
+        <w:rPr/>
         <w:t>Conception des données et des traitements</w:t>
       </w:r>
     </w:p>
     <w:p>
       <w:pPr>
-        <w:rPr>
-          <w:sz w:val="36"/>
-        </w:rPr>
-      </w:pPr>
-      <w:r>
-        <w:t>Planning de réalisation</w:t>
-      </w:r>
-      <w:r>
-        <w:t xml:space="preserve"> (ENORME BLAGUE)</w:t>
+        <w:pStyle w:val="Normal"/>
+        <w:widowControl/>
+        <w:bidi w:val="0"/>
+        <w:spacing w:lineRule="auto" w:line="259" w:before="0" w:after="160"/>
+        <w:jc w:val="left"/>
+        <w:rPr/>
+      </w:pPr>
+      <w:r>
+        <w:rPr/>
+        <w:t>Planning de réalisation (ENORME BLAGUE)</w:t>
       </w:r>
     </w:p>
     <w:sectPr>
+      <w:type w:val="nextPage"/>
       <w:pgSz w:w="11906" w:h="16838"/>
-      <w:pgMar w:top="1417" w:right="1417" w:bottom="1417" w:left="1417" w:header="708" w:footer="708" w:gutter="0"/>
-      <w:cols w:space="708"/>
-      <w:docGrid w:linePitch="360"/>
+      <w:pgMar w:left="1417" w:right="1417" w:header="0" w:top="1417" w:footer="0" w:bottom="1417" w:gutter="0"/>
+      <w:pgNumType w:fmt="decimal"/>
+      <w:formProt w:val="false"/>
+      <w:textDirection w:val="lrTb"/>
+      <w:docGrid w:type="default" w:linePitch="360" w:charSpace="4294965247"/>
     </w:sectPr>
   </w:body>
 </w:document>
 </file>
 
 <file path=word/styles.xml><?xml version="1.0" encoding="utf-8"?>
-<w:styles xmlns:mc="http://schemas.openxmlformats.org/markup-compatibility/2006" xmlns:r="http://schemas.openxmlformats.org/officeDocument/2006/relationships" xmlns:w="http://schemas.openxmlformats.org/wordprocessingml/2006/main" xmlns:w14="http://schemas.microsoft.com/office/word/2010/wordml" xmlns:w15="http://schemas.microsoft.com/office/word/2012/wordml" xmlns:w16cid="http://schemas.microsoft.com/office/word/2016/wordml/cid" xmlns:w16se="http://schemas.microsoft.com/office/word/2015/wordml/symex" mc:Ignorable="w14 w15 w16se w16cid">
+<w:styles xmlns:w="http://schemas.openxmlformats.org/wordprocessingml/2006/main" xmlns:w14="http://schemas.microsoft.com/office/word/2010/wordml" xmlns:mc="http://schemas.openxmlformats.org/markup-compatibility/2006" mc:Ignorable="w14">
   <w:docDefaults>
     <w:rPrDefault>
       <w:rPr>
-        <w:rFonts w:asciiTheme="minorHAnsi" w:eastAsiaTheme="minorHAnsi" w:hAnsiTheme="minorHAnsi" w:cstheme="minorBidi"/>
+        <w:rFonts w:ascii="Calibri" w:hAnsi="Calibri" w:eastAsia="Calibri" w:cs="" w:asciiTheme="minorHAnsi" w:cstheme="minorBidi" w:eastAsiaTheme="minorHAnsi" w:hAnsiTheme="minorHAnsi"/>
         <w:sz w:val="22"/>
         <w:szCs w:val="22"/>
         <w:lang w:val="fr-RE" w:eastAsia="en-US" w:bidi="ar-SA"/>
       </w:rPr>
     </w:rPrDefault>
     <w:pPrDefault>
-      <w:pPr>
-        <w:spacing w:after="160" w:line="259" w:lineRule="auto"/>
-      </w:pPr>
+      <w:pPr/>
     </w:pPrDefault>
   </w:docDefaults>
   <w:latentStyles w:defLockedState="0" w:defUIPriority="99" w:defSemiHidden="0" w:defUnhideWhenUsed="0" w:defQFormat="0" w:count="375">
     <w:lsdException w:name="Normal" w:uiPriority="0" w:qFormat="1"/>
     <w:lsdException w:name="heading 1" w:uiPriority="9" w:qFormat="1"/>
-    <w:lsdException w:name="heading 2" w:semiHidden="1" w:uiPriority="9" w:unhideWhenUsed="1" w:qFormat="1"/>
-    <w:lsdException w:name="heading 3" w:semiHidden="1" w:uiPriority="9" w:unhideWhenUsed="1" w:qFormat="1"/>
-    <w:lsdException w:name="heading 4" w:semiHidden="1" w:uiPriority="9" w:unhideWhenUsed="1" w:qFormat="1"/>
-    <w:lsdException w:name="heading 5" w:semiHidden="1" w:uiPriority="9" w:unhideWhenUsed="1" w:qFormat="1"/>
-    <w:lsdException w:name="heading 6" w:semiHidden="1" w:uiPriority="9" w:unhideWhenUsed="1" w:qFormat="1"/>
-    <w:lsdException w:name="heading 7" w:semiHidden="1" w:uiPriority="9" w:unhideWhenUsed="1" w:qFormat="1"/>
-    <w:lsdException w:name="heading 8" w:semiHidden="1" w:uiPriority="9" w:unhideWhenUsed="1" w:qFormat="1"/>
-    <w:lsdException w:name="heading 9" w:semiHidden="1" w:uiPriority="9" w:unhideWhenUsed="1" w:qFormat="1"/>
+    <w:lsdException w:name="heading 2" w:uiPriority="9" w:semiHidden="1" w:unhideWhenUsed="1" w:qFormat="1"/>
+    <w:lsdException w:name="heading 3" w:uiPriority="9" w:semiHidden="1" w:unhideWhenUsed="1" w:qFormat="1"/>
+    <w:lsdException w:name="heading 4" w:uiPriority="9" w:semiHidden="1" w:unhideWhenUsed="1" w:qFormat="1"/>
+    <w:lsdException w:name="heading 5" w:uiPriority="9" w:semiHidden="1" w:unhideWhenUsed="1" w:qFormat="1"/>
+    <w:lsdException w:name="heading 6" w:uiPriority="9" w:semiHidden="1" w:unhideWhenUsed="1" w:qFormat="1"/>
+    <w:lsdException w:name="heading 7" w:uiPriority="9" w:semiHidden="1" w:unhideWhenUsed="1" w:qFormat="1"/>
+    <w:lsdException w:name="heading 8" w:uiPriority="9" w:semiHidden="1" w:unhideWhenUsed="1" w:qFormat="1"/>
+    <w:lsdException w:name="heading 9" w:uiPriority="9" w:semiHidden="1" w:unhideWhenUsed="1" w:qFormat="1"/>
     <w:lsdException w:name="index 1" w:semiHidden="1" w:unhideWhenUsed="1"/>
     <w:lsdException w:name="index 2" w:semiHidden="1" w:unhideWhenUsed="1"/>
     <w:lsdException w:name="index 3" w:semiHidden="1" w:unhideWhenUsed="1"/>
@@ -475,22 +759,22 @@
     <w:lsdException w:name="index 7" w:semiHidden="1" w:unhideWhenUsed="1"/>
     <w:lsdException w:name="index 8" w:semiHidden="1" w:unhideWhenUsed="1"/>
     <w:lsdException w:name="index 9" w:semiHidden="1" w:unhideWhenUsed="1"/>
-    <w:lsdException w:name="toc 1" w:semiHidden="1" w:uiPriority="39" w:unhideWhenUsed="1"/>
-    <w:lsdException w:name="toc 2" w:semiHidden="1" w:uiPriority="39" w:unhideWhenUsed="1"/>
-    <w:lsdException w:name="toc 3" w:semiHidden="1" w:uiPriority="39" w:unhideWhenUsed="1"/>
-    <w:lsdException w:name="toc 4" w:semiHidden="1" w:uiPriority="39" w:unhideWhenUsed="1"/>
-    <w:lsdException w:name="toc 5" w:semiHidden="1" w:uiPriority="39" w:unhideWhenUsed="1"/>
-    <w:lsdException w:name="toc 6" w:semiHidden="1" w:uiPriority="39" w:unhideWhenUsed="1"/>
-    <w:lsdException w:name="toc 7" w:semiHidden="1" w:uiPriority="39" w:unhideWhenUsed="1"/>
-    <w:lsdException w:name="toc 8" w:semiHidden="1" w:uiPriority="39" w:unhideWhenUsed="1"/>
-    <w:lsdException w:name="toc 9" w:semiHidden="1" w:uiPriority="39" w:unhideWhenUsed="1"/>
+    <w:lsdException w:name="toc 1" w:uiPriority="39" w:semiHidden="1" w:unhideWhenUsed="1"/>
+    <w:lsdException w:name="toc 2" w:uiPriority="39" w:semiHidden="1" w:unhideWhenUsed="1"/>
+    <w:lsdException w:name="toc 3" w:uiPriority="39" w:semiHidden="1" w:unhideWhenUsed="1"/>
+    <w:lsdException w:name="toc 4" w:uiPriority="39" w:semiHidden="1" w:unhideWhenUsed="1"/>
+    <w:lsdException w:name="toc 5" w:uiPriority="39" w:semiHidden="1" w:unhideWhenUsed="1"/>
+    <w:lsdException w:name="toc 6" w:uiPriority="39" w:semiHidden="1" w:unhideWhenUsed="1"/>
+    <w:lsdException w:name="toc 7" w:uiPriority="39" w:semiHidden="1" w:unhideWhenUsed="1"/>
+    <w:lsdException w:name="toc 8" w:uiPriority="39" w:semiHidden="1" w:unhideWhenUsed="1"/>
+    <w:lsdException w:name="toc 9" w:uiPriority="39" w:semiHidden="1" w:unhideWhenUsed="1"/>
     <w:lsdException w:name="Normal Indent" w:semiHidden="1" w:unhideWhenUsed="1"/>
     <w:lsdException w:name="footnote text" w:semiHidden="1" w:unhideWhenUsed="1"/>
     <w:lsdException w:name="annotation text" w:semiHidden="1" w:unhideWhenUsed="1"/>
     <w:lsdException w:name="header" w:semiHidden="1" w:unhideWhenUsed="1"/>
     <w:lsdException w:name="footer" w:semiHidden="1" w:unhideWhenUsed="1"/>
     <w:lsdException w:name="index heading" w:semiHidden="1" w:unhideWhenUsed="1"/>
-    <w:lsdException w:name="caption" w:semiHidden="1" w:uiPriority="35" w:unhideWhenUsed="1" w:qFormat="1"/>
+    <w:lsdException w:name="caption" w:uiPriority="35" w:semiHidden="1" w:unhideWhenUsed="1" w:qFormat="1"/>
     <w:lsdException w:name="table of figures" w:semiHidden="1" w:unhideWhenUsed="1"/>
     <w:lsdException w:name="envelope address" w:semiHidden="1" w:unhideWhenUsed="1"/>
     <w:lsdException w:name="envelope return" w:semiHidden="1" w:unhideWhenUsed="1"/>
@@ -521,7 +805,7 @@
     <w:lsdException w:name="Title" w:uiPriority="10" w:qFormat="1"/>
     <w:lsdException w:name="Closing" w:semiHidden="1" w:unhideWhenUsed="1"/>
     <w:lsdException w:name="Signature" w:semiHidden="1" w:unhideWhenUsed="1"/>
-    <w:lsdException w:name="Default Paragraph Font" w:semiHidden="1" w:uiPriority="1" w:unhideWhenUsed="1"/>
+    <w:lsdException w:name="Default Paragraph Font" w:uiPriority="1" w:semiHidden="1" w:unhideWhenUsed="1"/>
     <w:lsdException w:name="Body Text" w:semiHidden="1" w:unhideWhenUsed="1"/>
     <w:lsdException w:name="Body Text Indent" w:semiHidden="1" w:unhideWhenUsed="1"/>
     <w:lsdException w:name="List Continue" w:semiHidden="1" w:unhideWhenUsed="1"/>
@@ -721,8 +1005,8 @@
     <w:lsdException w:name="Subtle Reference" w:uiPriority="31" w:qFormat="1"/>
     <w:lsdException w:name="Intense Reference" w:uiPriority="32" w:qFormat="1"/>
     <w:lsdException w:name="Book Title" w:uiPriority="33" w:qFormat="1"/>
-    <w:lsdException w:name="Bibliography" w:semiHidden="1" w:uiPriority="37" w:unhideWhenUsed="1"/>
-    <w:lsdException w:name="TOC Heading" w:semiHidden="1" w:uiPriority="39" w:unhideWhenUsed="1" w:qFormat="1"/>
+    <w:lsdException w:name="Bibliography" w:uiPriority="37" w:semiHidden="1" w:unhideWhenUsed="1"/>
+    <w:lsdException w:name="TOC Heading" w:uiPriority="39" w:semiHidden="1" w:unhideWhenUsed="1" w:qFormat="1"/>
     <w:lsdException w:name="Plain Table 1" w:uiPriority="41"/>
     <w:lsdException w:name="Plain Table 2" w:uiPriority="42"/>
     <w:lsdException w:name="Plain Table 3" w:uiPriority="43"/>
@@ -832,15 +1116,111 @@
     <w:lsdException w:name="Hashtag" w:semiHidden="1" w:unhideWhenUsed="1"/>
     <w:lsdException w:name="Unresolved Mention" w:semiHidden="1" w:unhideWhenUsed="1"/>
   </w:latentStyles>
-  <w:style w:type="paragraph" w:default="1" w:styleId="Normal">
+  <w:style w:type="paragraph" w:styleId="Normal" w:default="1">
     <w:name w:val="Normal"/>
     <w:qFormat/>
+    <w:pPr>
+      <w:widowControl/>
+      <w:bidi w:val="0"/>
+      <w:spacing w:lineRule="auto" w:line="259" w:before="0" w:after="160"/>
+      <w:jc w:val="left"/>
+    </w:pPr>
+    <w:rPr>
+      <w:rFonts w:ascii="Calibri" w:hAnsi="Calibri" w:eastAsia="Calibri" w:cs="" w:asciiTheme="minorHAnsi" w:cstheme="minorBidi" w:eastAsiaTheme="minorHAnsi" w:hAnsiTheme="minorHAnsi"/>
+      <w:color w:val="auto"/>
+      <w:sz w:val="22"/>
+      <w:szCs w:val="22"/>
+      <w:lang w:val="fr-RE" w:eastAsia="en-US" w:bidi="ar-SA"/>
+    </w:rPr>
   </w:style>
-  <w:style w:type="character" w:default="1" w:styleId="Policepardfaut">
+  <w:style w:type="character" w:styleId="DefaultParagraphFont" w:default="1">
     <w:name w:val="Default Paragraph Font"/>
     <w:uiPriority w:val="1"/>
     <w:semiHidden/>
     <w:unhideWhenUsed/>
+    <w:qFormat/>
+    <w:rPr/>
+  </w:style>
+  <w:style w:type="character" w:styleId="LienInternet">
+    <w:name w:val="Lien Internet"/>
+    <w:rPr>
+      <w:color w:val="000080"/>
+      <w:u w:val="single"/>
+      <w:lang w:val="zxx" w:eastAsia="zxx" w:bidi="zxx"/>
+    </w:rPr>
+  </w:style>
+  <w:style w:type="character" w:styleId="LienInternetvisit">
+    <w:name w:val="Lien Internet visité"/>
+    <w:rPr>
+      <w:color w:val="800000"/>
+      <w:u w:val="single"/>
+      <w:lang w:val="zxx" w:eastAsia="zxx" w:bidi="zxx"/>
+    </w:rPr>
+  </w:style>
+  <w:style w:type="paragraph" w:styleId="Titre">
+    <w:name w:val="Titre"/>
+    <w:basedOn w:val="Normal"/>
+    <w:next w:val="Corpsdetexte"/>
+    <w:qFormat/>
+    <w:pPr>
+      <w:keepNext/>
+      <w:spacing w:before="240" w:after="120"/>
+    </w:pPr>
+    <w:rPr>
+      <w:rFonts w:ascii="Liberation Sans" w:hAnsi="Liberation Sans" w:eastAsia="Noto Sans CJK SC Regular" w:cs="FreeSans"/>
+      <w:sz w:val="28"/>
+      <w:szCs w:val="28"/>
+    </w:rPr>
+  </w:style>
+  <w:style w:type="paragraph" w:styleId="Corpsdetexte">
+    <w:name w:val="Body Text"/>
+    <w:basedOn w:val="Normal"/>
+    <w:pPr>
+      <w:spacing w:lineRule="auto" w:line="288" w:before="0" w:after="140"/>
+    </w:pPr>
+    <w:rPr/>
+  </w:style>
+  <w:style w:type="paragraph" w:styleId="Liste">
+    <w:name w:val="List"/>
+    <w:basedOn w:val="Corpsdetexte"/>
+    <w:pPr/>
+    <w:rPr>
+      <w:rFonts w:cs="FreeSans"/>
+    </w:rPr>
+  </w:style>
+  <w:style w:type="paragraph" w:styleId="Lgende">
+    <w:name w:val="Caption"/>
+    <w:basedOn w:val="Normal"/>
+    <w:qFormat/>
+    <w:pPr>
+      <w:suppressLineNumbers/>
+      <w:spacing w:before="120" w:after="120"/>
+    </w:pPr>
+    <w:rPr>
+      <w:rFonts w:cs="FreeSans"/>
+      <w:i/>
+      <w:iCs/>
+      <w:sz w:val="24"/>
+      <w:szCs w:val="24"/>
+    </w:rPr>
+  </w:style>
+  <w:style w:type="paragraph" w:styleId="Index">
+    <w:name w:val="Index"/>
+    <w:basedOn w:val="Normal"/>
+    <w:qFormat/>
+    <w:pPr>
+      <w:suppressLineNumbers/>
+    </w:pPr>
+    <w:rPr>
+      <w:rFonts w:cs="FreeSans"/>
+    </w:rPr>
+  </w:style>
+  <w:style w:type="numbering" w:styleId="NoList" w:default="1">
+    <w:name w:val="No List"/>
+    <w:uiPriority w:val="99"/>
+    <w:semiHidden/>
+    <w:unhideWhenUsed/>
+    <w:qFormat/>
   </w:style>
   <w:style w:type="table" w:default="1" w:styleId="TableauNormal">
     <w:name w:val="Normal Table"/>
@@ -856,12 +1236,6 @@
         <w:right w:w="108" w:type="dxa"/>
       </w:tblCellMar>
     </w:tblPr>
-  </w:style>
-  <w:style w:type="numbering" w:default="1" w:styleId="Aucuneliste">
-    <w:name w:val="No List"/>
-    <w:uiPriority w:val="99"/>
-    <w:semiHidden/>
-    <w:unhideWhenUsed/>
   </w:style>
 </w:styles>
 </file>

</xml_diff>

<commit_message>
Ajout des descriptions pour les fonctionnalités
</commit_message>
<xml_diff>
--- a/Documents/CMS.docx
+++ b/Documents/CMS.docx
@@ -411,7 +411,56 @@
       </w:pPr>
       <w:r>
         <w:rPr/>
-        <w:t>Un système de montage vidéo sommaire sera également mis à la disposition du streamer pour modifier le contenu de ses vidéos. Pour retravailler sa vidéo, le streamer aura à sa disposition POPCORN EDITOR puis la remettre en ligne. Cette extension regroupe la plupart des fonctionnalités de bases de n’importe quels logiciels de montages et tout ça directement depuis un navigateur.</w:t>
+        <w:t xml:space="preserve">Un système de </w:t>
+      </w:r>
+      <w:r>
+        <w:rPr>
+          <w:b/>
+          <w:bCs/>
+        </w:rPr>
+        <w:t>montage vidéo</w:t>
+      </w:r>
+      <w:r>
+        <w:rPr/>
+        <w:t xml:space="preserve"> sommaire sera également mis à la disposition du streamer pour modifier le contenu de ses vidéos. Pour retravailler sa vidéo, le streamer aura à sa disposition POPCORN EDITOR puis la remettre en ligne. Cette extension regroupe la plupart des fonctionnalités de bases de n’importe quels logiciels de montages et tout ça directement depuis un navigateur.</w:t>
+      </w:r>
+    </w:p>
+    <w:p>
+      <w:pPr>
+        <w:pStyle w:val="Normal"/>
+        <w:rPr/>
+      </w:pPr>
+      <w:r>
+        <w:rPr/>
+        <w:t>Dans une logique de partage entre de nombreux utilisateurs, un système d’</w:t>
+      </w:r>
+      <w:r>
+        <w:rPr>
+          <w:b/>
+          <w:bCs/>
+        </w:rPr>
+        <w:t>abonnement</w:t>
+      </w:r>
+      <w:r>
+        <w:rPr/>
+        <w:t xml:space="preserve"> paraît nécessaire. Un bouton «Abonnement» sera mis a divers endroit sur le site comme en dessous d’une vidéo ou sur la page d’une personne particulière. Au clique, une requete est envoyé au serveur qui mettra à jour les tables dans la base de données. De cette façon il sera possible d’envoyer des notifcations à l’abonné.</w:t>
+      </w:r>
+    </w:p>
+    <w:p>
+      <w:pPr>
+        <w:pStyle w:val="Normal"/>
+        <w:rPr/>
+      </w:pPr>
+      <w:r>
+        <w:rPr/>
+        <w:t xml:space="preserve">Un système de chat sera également gérer permettant aux viewer «connecter» de chatter durant la vidéo.  </w:t>
+      </w:r>
+      <w:r>
+        <w:rPr>
+          <w:b/>
+          <w:bCs/>
+        </w:rPr>
+        <w:t>A COMPLETER</w:t>
       </w:r>
     </w:p>
     <w:p>
@@ -437,6 +486,104 @@
       </w:pPr>
       <w:r>
         <w:rPr/>
+        <w:t>Des fonctionnalités futures, il en existe beaucoup.</w:t>
+      </w:r>
+    </w:p>
+    <w:p>
+      <w:pPr>
+        <w:pStyle w:val="Normal"/>
+        <w:rPr/>
+      </w:pPr>
+      <w:r>
+        <w:rPr/>
+        <w:t xml:space="preserve">Parmi elles, il sera possible, entre autres avec des plugins : </w:t>
+      </w:r>
+    </w:p>
+    <w:p>
+      <w:pPr>
+        <w:pStyle w:val="Normal"/>
+        <w:rPr/>
+      </w:pPr>
+      <w:r>
+        <w:rPr/>
+        <w:tab/>
+        <w:t>-permettre la diffusion sur plusieurs plateforme en même temps.</w:t>
+      </w:r>
+    </w:p>
+    <w:p>
+      <w:pPr>
+        <w:pStyle w:val="Normal"/>
+        <w:rPr/>
+      </w:pPr>
+      <w:r>
+        <w:rPr/>
+        <w:tab/>
+        <w:t>-Permettre l’utilisation de plusieurs périphériques vidéo en simultané</w:t>
+      </w:r>
+    </w:p>
+    <w:p>
+      <w:pPr>
+        <w:pStyle w:val="Normal"/>
+        <w:rPr/>
+      </w:pPr>
+      <w:r>
+        <w:rPr/>
+        <w:tab/>
+        <w:t>-Monaitiser ses vidéos</w:t>
+      </w:r>
+    </w:p>
+    <w:p>
+      <w:pPr>
+        <w:pStyle w:val="Normal"/>
+        <w:rPr/>
+      </w:pPr>
+      <w:r>
+        <w:rPr/>
+        <w:tab/>
+        <w:t>-Récolter des statistiques sur chaque vidéo et de manière générale pour une chaine</w:t>
+      </w:r>
+    </w:p>
+    <w:p>
+      <w:pPr>
+        <w:pStyle w:val="Normal"/>
+        <w:rPr/>
+      </w:pPr>
+      <w:r>
+        <w:rPr/>
+        <w:tab/>
+        <w:t>-La gestion automatiques de la qualité de la vidéo afin que cette dernière s’adapte facilement aux différents sources internet qui ne sont pas toujours très puissante.</w:t>
+      </w:r>
+    </w:p>
+    <w:p>
+      <w:pPr>
+        <w:pStyle w:val="Normal"/>
+        <w:rPr/>
+      </w:pPr>
+      <w:r>
+        <w:rPr/>
+      </w:r>
+    </w:p>
+    <w:p>
+      <w:pPr>
+        <w:pStyle w:val="Normal"/>
+        <w:rPr/>
+      </w:pPr>
+      <w:r>
+        <w:rPr/>
+      </w:r>
+    </w:p>
+    <w:p>
+      <w:pPr>
+        <w:pStyle w:val="Normal"/>
+        <w:rPr/>
+      </w:pPr>
+      <w:r>
+        <w:rPr/>
+        <w:t xml:space="preserve">Hormis les fonctionnalités primaires, il est possible que les fonctionnalités futurs puissent être </w:t>
+      </w:r>
+      <w:r>
+        <w:rPr/>
+        <w:t>facilement integerer ou inversement, que les fonctionnalités secondaires soit plus compliquées que prévue à mettre en place et qu’elles ne soit finalement  pas opérationnelles, Cela s’explique en partie par la présence de nombreux plugins nous permettant de faire des choses compliqués aisément. Il serai même possible que l’on ajoute des fonctionnalités intéressantes qui ne sont pas cités au-dessus.</w:t>
       </w:r>
     </w:p>
     <w:p>

</xml_diff>